<commit_message>
major changes to bucket grabber and mobile platform
</commit_message>
<xml_diff>
--- a/Drawings for PRINT/order of documents.docx
+++ b/Drawings for PRINT/order of documents.docx
@@ -13,42 +13,6 @@
       <w:r>
         <w:t>0001 – 80/20 EXTRUSION</w:t>
       </w:r>
-    </w:p>
-    <w:p>
-      <w:pPr>
-        <w:pStyle w:val="ListParagraph"/>
-        <w:numPr>
-          <w:ilvl w:val="0"/>
-          <w:numId w:val="1"/>
-        </w:numPr>
-      </w:pPr>
-      <w:r>
-        <w:t>A9 – BALL MANIPULATOR TOTAL ASSEMBLY</w:t>
-      </w:r>
-    </w:p>
-    <w:p>
-      <w:pPr>
-        <w:pStyle w:val="ListParagraph"/>
-        <w:numPr>
-          <w:ilvl w:val="1"/>
-          <w:numId w:val="1"/>
-        </w:numPr>
-      </w:pPr>
-      <w:r>
-        <w:t>0034 – BALL MANIPULATOR CHANNEL</w:t>
-      </w:r>
-    </w:p>
-    <w:p>
-      <w:pPr>
-        <w:pStyle w:val="ListParagraph"/>
-        <w:numPr>
-          <w:ilvl w:val="1"/>
-          <w:numId w:val="1"/>
-        </w:numPr>
-      </w:pPr>
-      <w:r>
-        <w:t>A6 – CLAW ASSEMBLY</w:t>
-      </w:r>
       <w:bookmarkStart w:id="0" w:name="_GoBack"/>
       <w:bookmarkEnd w:id="0"/>
     </w:p>
@@ -56,11 +20,71 @@
       <w:pPr>
         <w:pStyle w:val="ListParagraph"/>
         <w:numPr>
+          <w:ilvl w:val="0"/>
+          <w:numId w:val="1"/>
+        </w:numPr>
+        <w:rPr>
+          <w:highlight w:val="red"/>
+        </w:rPr>
+      </w:pPr>
+      <w:r>
+        <w:rPr>
+          <w:highlight w:val="red"/>
+        </w:rPr>
+        <w:t>A9 – BALL MANIPULATOR TOTAL ASSEMBLY</w:t>
+      </w:r>
+    </w:p>
+    <w:p>
+      <w:pPr>
+        <w:pStyle w:val="ListParagraph"/>
+        <w:numPr>
+          <w:ilvl w:val="1"/>
+          <w:numId w:val="1"/>
+        </w:numPr>
+        <w:rPr>
+          <w:highlight w:val="red"/>
+        </w:rPr>
+      </w:pPr>
+      <w:r>
+        <w:rPr>
+          <w:highlight w:val="red"/>
+        </w:rPr>
+        <w:t>0034 – BALL MANIPULATOR CHANNEL</w:t>
+      </w:r>
+    </w:p>
+    <w:p>
+      <w:pPr>
+        <w:pStyle w:val="ListParagraph"/>
+        <w:numPr>
+          <w:ilvl w:val="1"/>
+          <w:numId w:val="1"/>
+        </w:numPr>
+        <w:rPr>
+          <w:highlight w:val="red"/>
+        </w:rPr>
+      </w:pPr>
+      <w:r>
+        <w:rPr>
+          <w:highlight w:val="red"/>
+        </w:rPr>
+        <w:t>A6 – CLAW ASSEMBLY</w:t>
+      </w:r>
+    </w:p>
+    <w:p>
+      <w:pPr>
+        <w:pStyle w:val="ListParagraph"/>
+        <w:numPr>
           <w:ilvl w:val="2"/>
           <w:numId w:val="1"/>
         </w:numPr>
-      </w:pPr>
-      <w:r>
+        <w:rPr>
+          <w:highlight w:val="red"/>
+        </w:rPr>
+      </w:pPr>
+      <w:r>
+        <w:rPr>
+          <w:highlight w:val="red"/>
+        </w:rPr>
         <w:t>0004 – 80/20 90 DEG ANGLE BRACKET</w:t>
       </w:r>
     </w:p>
@@ -71,8 +95,14 @@
           <w:ilvl w:val="2"/>
           <w:numId w:val="1"/>
         </w:numPr>
-      </w:pPr>
-      <w:r>
+        <w:rPr>
+          <w:highlight w:val="red"/>
+        </w:rPr>
+      </w:pPr>
+      <w:r>
+        <w:rPr>
+          <w:highlight w:val="red"/>
+        </w:rPr>
         <w:t>0007 – 80/20 STRAIGHT BRACKET</w:t>
       </w:r>
     </w:p>
@@ -83,8 +113,14 @@
           <w:ilvl w:val="2"/>
           <w:numId w:val="1"/>
         </w:numPr>
-      </w:pPr>
-      <w:r>
+        <w:rPr>
+          <w:highlight w:val="red"/>
+        </w:rPr>
+      </w:pPr>
+      <w:r>
+        <w:rPr>
+          <w:highlight w:val="red"/>
+        </w:rPr>
         <w:t>0036 – BALL MANIPULATOR CLAW – 5 in</w:t>
       </w:r>
     </w:p>
@@ -95,12 +131,15 @@
           <w:ilvl w:val="2"/>
           <w:numId w:val="1"/>
         </w:numPr>
-      </w:pPr>
-      <w:r>
-        <w:t xml:space="preserve">0037 – </w:t>
-      </w:r>
-      <w:r>
-        <w:t>80/20 LINEAR SLIDE</w:t>
+        <w:rPr>
+          <w:highlight w:val="red"/>
+        </w:rPr>
+      </w:pPr>
+      <w:r>
+        <w:rPr>
+          <w:highlight w:val="red"/>
+        </w:rPr>
+        <w:t>0037 – 80/20 LINEAR SLIDE</w:t>
       </w:r>
     </w:p>
     <w:p>
@@ -110,8 +149,14 @@
           <w:ilvl w:val="2"/>
           <w:numId w:val="1"/>
         </w:numPr>
-      </w:pPr>
-      <w:r>
+        <w:rPr>
+          <w:highlight w:val="red"/>
+        </w:rPr>
+      </w:pPr>
+      <w:r>
+        <w:rPr>
+          <w:highlight w:val="red"/>
+        </w:rPr>
         <w:t>0038 – BALL MANIPULATOR CLAW – 4.5 in</w:t>
       </w:r>
     </w:p>
@@ -122,12 +167,15 @@
           <w:ilvl w:val="2"/>
           <w:numId w:val="1"/>
         </w:numPr>
-      </w:pPr>
-      <w:r>
-        <w:t xml:space="preserve">0039 – </w:t>
-      </w:r>
-      <w:r>
-        <w:t>10-24 LINEAR ACTUATOR MOUNT</w:t>
+        <w:rPr>
+          <w:highlight w:val="red"/>
+        </w:rPr>
+      </w:pPr>
+      <w:r>
+        <w:rPr>
+          <w:highlight w:val="red"/>
+        </w:rPr>
+        <w:t>0039 – 10-24 LINEAR ACTUATOR MOUNT</w:t>
       </w:r>
     </w:p>
     <w:p>
@@ -137,12 +185,15 @@
           <w:ilvl w:val="2"/>
           <w:numId w:val="1"/>
         </w:numPr>
-      </w:pPr>
-      <w:r>
-        <w:t xml:space="preserve">0040 – </w:t>
-      </w:r>
-      <w:r>
-        <w:t>30 IPM SPAL LINEAR ACTUATOR (2in)</w:t>
+        <w:rPr>
+          <w:highlight w:val="red"/>
+        </w:rPr>
+      </w:pPr>
+      <w:r>
+        <w:rPr>
+          <w:highlight w:val="red"/>
+        </w:rPr>
+        <w:t>0040 – 30 IPM SPAL LINEAR ACTUATOR (2in)</w:t>
       </w:r>
     </w:p>
     <w:p>
@@ -152,12 +203,15 @@
           <w:ilvl w:val="1"/>
           <w:numId w:val="1"/>
         </w:numPr>
-      </w:pPr>
-      <w:r>
-        <w:t xml:space="preserve">A7 – </w:t>
-      </w:r>
-      <w:r>
-        <w:t>CLAW MOUNT</w:t>
+        <w:rPr>
+          <w:highlight w:val="red"/>
+        </w:rPr>
+      </w:pPr>
+      <w:r>
+        <w:rPr>
+          <w:highlight w:val="red"/>
+        </w:rPr>
+        <w:t>A7 – CLAW MOUNT</w:t>
       </w:r>
     </w:p>
     <w:p>
@@ -167,12 +221,15 @@
           <w:ilvl w:val="1"/>
           <w:numId w:val="1"/>
         </w:numPr>
-      </w:pPr>
-      <w:r>
-        <w:t xml:space="preserve">A8 – </w:t>
-      </w:r>
-      <w:r>
-        <w:t>GLOBE MOTOR BRACKET ASSEMBLY</w:t>
+        <w:rPr>
+          <w:highlight w:val="red"/>
+        </w:rPr>
+      </w:pPr>
+      <w:r>
+        <w:rPr>
+          <w:highlight w:val="red"/>
+        </w:rPr>
+        <w:t>A8 – GLOBE MOTOR BRACKET ASSEMBLY</w:t>
       </w:r>
     </w:p>
     <w:p>
@@ -182,12 +239,15 @@
           <w:ilvl w:val="1"/>
           <w:numId w:val="1"/>
         </w:numPr>
-      </w:pPr>
-      <w:r>
-        <w:t xml:space="preserve">A19 – </w:t>
-      </w:r>
-      <w:r>
-        <w:t>4.5 RPM GLOBE MOTOR</w:t>
+        <w:rPr>
+          <w:highlight w:val="red"/>
+        </w:rPr>
+      </w:pPr>
+      <w:r>
+        <w:rPr>
+          <w:highlight w:val="red"/>
+        </w:rPr>
+        <w:t>A19 – 4.5 RPM GLOBE MOTOR</w:t>
       </w:r>
     </w:p>
     <w:p>
@@ -197,8 +257,14 @@
           <w:ilvl w:val="0"/>
           <w:numId w:val="1"/>
         </w:numPr>
-      </w:pPr>
-      <w:r>
+        <w:rPr>
+          <w:highlight w:val="red"/>
+        </w:rPr>
+      </w:pPr>
+      <w:r>
+        <w:rPr>
+          <w:highlight w:val="red"/>
+        </w:rPr>
         <w:t>A16 – PLATFORM WITH BOX/HOPPER/BUCKET</w:t>
       </w:r>
     </w:p>
@@ -209,8 +275,14 @@
           <w:ilvl w:val="1"/>
           <w:numId w:val="1"/>
         </w:numPr>
-      </w:pPr>
-      <w:r>
+        <w:rPr>
+          <w:highlight w:val="red"/>
+        </w:rPr>
+      </w:pPr>
+      <w:r>
+        <w:rPr>
+          <w:highlight w:val="red"/>
+        </w:rPr>
         <w:t>A14 – HOPPER/BUCKET ASSEMBLY</w:t>
       </w:r>
     </w:p>
@@ -221,8 +293,14 @@
           <w:ilvl w:val="2"/>
           <w:numId w:val="1"/>
         </w:numPr>
-      </w:pPr>
-      <w:r>
+        <w:rPr>
+          <w:highlight w:val="red"/>
+        </w:rPr>
+      </w:pPr>
+      <w:r>
+        <w:rPr>
+          <w:highlight w:val="red"/>
+        </w:rPr>
         <w:t>A5 – BUCKET MANIPULATOR TOTAL ASSEMBLY</w:t>
       </w:r>
     </w:p>
@@ -233,8 +311,14 @@
           <w:ilvl w:val="3"/>
           <w:numId w:val="1"/>
         </w:numPr>
-      </w:pPr>
-      <w:r>
+        <w:rPr>
+          <w:highlight w:val="red"/>
+        </w:rPr>
+      </w:pPr>
+      <w:r>
+        <w:rPr>
+          <w:highlight w:val="red"/>
+        </w:rPr>
         <w:t>A4 – BUCKET MANIPULATOR</w:t>
       </w:r>
     </w:p>
@@ -245,8 +329,14 @@
           <w:ilvl w:val="4"/>
           <w:numId w:val="1"/>
         </w:numPr>
-      </w:pPr>
-      <w:r>
+        <w:rPr>
+          <w:highlight w:val="red"/>
+        </w:rPr>
+      </w:pPr>
+      <w:r>
+        <w:rPr>
+          <w:highlight w:val="red"/>
+        </w:rPr>
         <w:t>A10 – 90-DEGREE BRACKET ASSEMBLY</w:t>
       </w:r>
     </w:p>
@@ -257,8 +347,14 @@
           <w:ilvl w:val="4"/>
           <w:numId w:val="1"/>
         </w:numPr>
-      </w:pPr>
-      <w:r>
+        <w:rPr>
+          <w:highlight w:val="red"/>
+        </w:rPr>
+      </w:pPr>
+      <w:r>
+        <w:rPr>
+          <w:highlight w:val="red"/>
+        </w:rPr>
         <w:t>A11 – STRAIGHT BRACKET ASSEMBLY</w:t>
       </w:r>
     </w:p>
@@ -269,8 +365,14 @@
           <w:ilvl w:val="4"/>
           <w:numId w:val="1"/>
         </w:numPr>
-      </w:pPr>
-      <w:r>
+        <w:rPr>
+          <w:highlight w:val="red"/>
+        </w:rPr>
+      </w:pPr>
+      <w:r>
+        <w:rPr>
+          <w:highlight w:val="red"/>
+        </w:rPr>
         <w:t>A18 – BUCKET GRABBER EXTRUSIONS</w:t>
       </w:r>
     </w:p>
@@ -281,8 +383,14 @@
           <w:ilvl w:val="3"/>
           <w:numId w:val="1"/>
         </w:numPr>
-      </w:pPr>
-      <w:r>
+        <w:rPr>
+          <w:highlight w:val="red"/>
+        </w:rPr>
+      </w:pPr>
+      <w:r>
+        <w:rPr>
+          <w:highlight w:val="red"/>
+        </w:rPr>
         <w:t>A12 – BUCKET MANIPULATOR MOTOR ASSEMBLY</w:t>
       </w:r>
     </w:p>
@@ -293,14 +401,26 @@
           <w:ilvl w:val="4"/>
           <w:numId w:val="1"/>
         </w:numPr>
-      </w:pPr>
-      <w:r>
+        <w:rPr>
+          <w:highlight w:val="red"/>
+        </w:rPr>
+      </w:pPr>
+      <w:r>
+        <w:rPr>
+          <w:highlight w:val="red"/>
+        </w:rPr>
         <w:t>0025 – 15</w:t>
       </w:r>
       <w:r>
+        <w:rPr>
+          <w:highlight w:val="red"/>
+        </w:rPr>
         <w:t xml:space="preserve"> </w:t>
       </w:r>
       <w:r>
+        <w:rPr>
+          <w:highlight w:val="red"/>
+        </w:rPr>
         <w:t>RPM SEI GEAR MOTOR</w:t>
       </w:r>
     </w:p>
@@ -311,8 +431,14 @@
           <w:ilvl w:val="4"/>
           <w:numId w:val="1"/>
         </w:numPr>
-      </w:pPr>
-      <w:r>
+        <w:rPr>
+          <w:highlight w:val="red"/>
+        </w:rPr>
+      </w:pPr>
+      <w:r>
+        <w:rPr>
+          <w:highlight w:val="red"/>
+        </w:rPr>
         <w:t>0026 – BUCKET MANIPULATOR MOTOR HUB</w:t>
       </w:r>
     </w:p>
@@ -323,8 +449,14 @@
           <w:ilvl w:val="4"/>
           <w:numId w:val="1"/>
         </w:numPr>
-      </w:pPr>
-      <w:r>
+        <w:rPr>
+          <w:highlight w:val="red"/>
+        </w:rPr>
+      </w:pPr>
+      <w:r>
+        <w:rPr>
+          <w:highlight w:val="red"/>
+        </w:rPr>
         <w:t>0027 – BUCKET MANIPULATOR MOTOR MOUNT</w:t>
       </w:r>
     </w:p>
@@ -335,8 +467,14 @@
           <w:ilvl w:val="2"/>
           <w:numId w:val="1"/>
         </w:numPr>
-      </w:pPr>
-      <w:r>
+        <w:rPr>
+          <w:highlight w:val="red"/>
+        </w:rPr>
+      </w:pPr>
+      <w:r>
+        <w:rPr>
+          <w:highlight w:val="red"/>
+        </w:rPr>
         <w:t>A13 – HOPPER ASSEMBLY</w:t>
       </w:r>
     </w:p>
@@ -347,8 +485,14 @@
           <w:ilvl w:val="3"/>
           <w:numId w:val="1"/>
         </w:numPr>
-      </w:pPr>
-      <w:r>
+        <w:rPr>
+          <w:highlight w:val="red"/>
+        </w:rPr>
+      </w:pPr>
+      <w:r>
+        <w:rPr>
+          <w:highlight w:val="red"/>
+        </w:rPr>
         <w:t>0018 – BALL HOPPER – FOLDED</w:t>
       </w:r>
     </w:p>
@@ -359,11 +503,20 @@
           <w:ilvl w:val="3"/>
           <w:numId w:val="1"/>
         </w:numPr>
-      </w:pPr>
-      <w:r>
+        <w:rPr>
+          <w:highlight w:val="red"/>
+        </w:rPr>
+      </w:pPr>
+      <w:r>
+        <w:rPr>
+          <w:highlight w:val="red"/>
+        </w:rPr>
         <w:t>00</w:t>
       </w:r>
       <w:r>
+        <w:rPr>
+          <w:highlight w:val="red"/>
+        </w:rPr>
         <w:t>19 – 11 in AL TUBING WITH HOLES FOR MOTOR</w:t>
       </w:r>
     </w:p>
@@ -374,8 +527,14 @@
           <w:ilvl w:val="3"/>
           <w:numId w:val="1"/>
         </w:numPr>
-      </w:pPr>
-      <w:r>
+        <w:rPr>
+          <w:highlight w:val="red"/>
+        </w:rPr>
+      </w:pPr>
+      <w:r>
+        <w:rPr>
+          <w:highlight w:val="red"/>
+        </w:rPr>
         <w:t>0021 – 10 in AL TUBING WITH HOLES FOR MOTOR</w:t>
       </w:r>
     </w:p>
@@ -386,8 +545,14 @@
           <w:ilvl w:val="3"/>
           <w:numId w:val="1"/>
         </w:numPr>
-      </w:pPr>
-      <w:r>
+        <w:rPr>
+          <w:highlight w:val="red"/>
+        </w:rPr>
+      </w:pPr>
+      <w:r>
+        <w:rPr>
+          <w:highlight w:val="red"/>
+        </w:rPr>
         <w:t>0022 – 10 in AL TUBING WITH NO HOLES</w:t>
       </w:r>
     </w:p>
@@ -398,8 +563,14 @@
           <w:ilvl w:val="3"/>
           <w:numId w:val="1"/>
         </w:numPr>
-      </w:pPr>
-      <w:r>
+        <w:rPr>
+          <w:highlight w:val="red"/>
+        </w:rPr>
+      </w:pPr>
+      <w:r>
+        <w:rPr>
+          <w:highlight w:val="red"/>
+        </w:rPr>
         <w:t>0023 – 11 in AL TUBING WITH NO HOLES</w:t>
       </w:r>
     </w:p>
@@ -410,8 +581,14 @@
           <w:ilvl w:val="1"/>
           <w:numId w:val="1"/>
         </w:numPr>
-      </w:pPr>
-      <w:r>
+        <w:rPr>
+          <w:highlight w:val="red"/>
+        </w:rPr>
+      </w:pPr>
+      <w:r>
+        <w:rPr>
+          <w:highlight w:val="red"/>
+        </w:rPr>
         <w:t>A15 – PLATFORM WITH CONTROL BOX</w:t>
       </w:r>
     </w:p>
@@ -422,8 +599,14 @@
           <w:ilvl w:val="2"/>
           <w:numId w:val="1"/>
         </w:numPr>
-      </w:pPr>
-      <w:r>
+        <w:rPr>
+          <w:highlight w:val="red"/>
+        </w:rPr>
+      </w:pPr>
+      <w:r>
+        <w:rPr>
+          <w:highlight w:val="red"/>
+        </w:rPr>
         <w:t>0017 – CONTROL BOX</w:t>
       </w:r>
     </w:p>
@@ -434,8 +617,14 @@
           <w:ilvl w:val="2"/>
           <w:numId w:val="1"/>
         </w:numPr>
-      </w:pPr>
-      <w:r>
+        <w:rPr>
+          <w:highlight w:val="red"/>
+        </w:rPr>
+      </w:pPr>
+      <w:r>
+        <w:rPr>
+          <w:highlight w:val="red"/>
+        </w:rPr>
         <w:t>A3 – PLATFORM WITH WHEELS</w:t>
       </w:r>
     </w:p>
@@ -446,8 +635,14 @@
           <w:ilvl w:val="3"/>
           <w:numId w:val="1"/>
         </w:numPr>
-      </w:pPr>
-      <w:r>
+        <w:rPr>
+          <w:highlight w:val="red"/>
+        </w:rPr>
+      </w:pPr>
+      <w:r>
+        <w:rPr>
+          <w:highlight w:val="red"/>
+        </w:rPr>
         <w:t>0016 – 5 in CASTER WHEEL</w:t>
       </w:r>
     </w:p>
@@ -458,8 +653,14 @@
           <w:ilvl w:val="3"/>
           <w:numId w:val="1"/>
         </w:numPr>
-      </w:pPr>
-      <w:r>
+        <w:rPr>
+          <w:highlight w:val="red"/>
+        </w:rPr>
+      </w:pPr>
+      <w:r>
+        <w:rPr>
+          <w:highlight w:val="red"/>
+        </w:rPr>
         <w:t>A1 – MOBILE PLATFORM FRAME</w:t>
       </w:r>
     </w:p>
@@ -470,11 +671,20 @@
           <w:ilvl w:val="4"/>
           <w:numId w:val="1"/>
         </w:numPr>
-      </w:pPr>
-      <w:r>
+        <w:rPr>
+          <w:highlight w:val="red"/>
+        </w:rPr>
+      </w:pPr>
+      <w:r>
+        <w:rPr>
+          <w:highlight w:val="red"/>
+        </w:rPr>
         <w:t>A17</w:t>
       </w:r>
       <w:r>
+        <w:rPr>
+          <w:highlight w:val="red"/>
+        </w:rPr>
         <w:t xml:space="preserve"> – MOBILE PLATFORM EXTRUSIONS</w:t>
       </w:r>
     </w:p>
@@ -485,8 +695,14 @@
           <w:ilvl w:val="3"/>
           <w:numId w:val="1"/>
         </w:numPr>
-      </w:pPr>
-      <w:r>
+        <w:rPr>
+          <w:highlight w:val="red"/>
+        </w:rPr>
+      </w:pPr>
+      <w:r>
+        <w:rPr>
+          <w:highlight w:val="red"/>
+        </w:rPr>
         <w:t>A2 – WHEEL AND MOTOR ASSEMBLY</w:t>
       </w:r>
     </w:p>
@@ -497,11 +713,20 @@
           <w:ilvl w:val="4"/>
           <w:numId w:val="1"/>
         </w:numPr>
-      </w:pPr>
-      <w:r>
+        <w:rPr>
+          <w:highlight w:val="red"/>
+        </w:rPr>
+      </w:pPr>
+      <w:r>
+        <w:rPr>
+          <w:highlight w:val="red"/>
+        </w:rPr>
         <w:t xml:space="preserve">0008 – 44 RPM </w:t>
       </w:r>
       <w:r>
+        <w:rPr>
+          <w:highlight w:val="red"/>
+        </w:rPr>
         <w:t>ENTSTORT RIGHT ANGLE MOTOR</w:t>
       </w:r>
     </w:p>
@@ -512,8 +737,14 @@
           <w:ilvl w:val="4"/>
           <w:numId w:val="1"/>
         </w:numPr>
-      </w:pPr>
-      <w:r>
+        <w:rPr>
+          <w:highlight w:val="red"/>
+        </w:rPr>
+      </w:pPr>
+      <w:r>
+        <w:rPr>
+          <w:highlight w:val="red"/>
+        </w:rPr>
         <w:t>0009 – ENTSTORT MOTOR MOUNT</w:t>
       </w:r>
     </w:p>
@@ -524,8 +755,14 @@
           <w:ilvl w:val="4"/>
           <w:numId w:val="1"/>
         </w:numPr>
-      </w:pPr>
-      <w:r>
+        <w:rPr>
+          <w:highlight w:val="red"/>
+        </w:rPr>
+      </w:pPr>
+      <w:r>
+        <w:rPr>
+          <w:highlight w:val="red"/>
+        </w:rPr>
         <w:t>0011 – DRIVE WHEEL HUB</w:t>
       </w:r>
     </w:p>
@@ -536,8 +773,14 @@
           <w:ilvl w:val="4"/>
           <w:numId w:val="1"/>
         </w:numPr>
-      </w:pPr>
-      <w:r>
+        <w:rPr>
+          <w:highlight w:val="red"/>
+        </w:rPr>
+      </w:pPr>
+      <w:r>
+        <w:rPr>
+          <w:highlight w:val="red"/>
+        </w:rPr>
         <w:t>0012 – 10 in WHEEL</w:t>
       </w:r>
     </w:p>

</xml_diff>

<commit_message>
ADDED 2 MORE DRAWINGS
</commit_message>
<xml_diff>
--- a/Drawings for PRINT/order of documents.docx
+++ b/Drawings for PRINT/order of documents.docx
@@ -13,332 +13,326 @@
       <w:r>
         <w:t>0001 – 80/20 EXTRUSION</w:t>
       </w:r>
+    </w:p>
+    <w:p>
+      <w:pPr>
+        <w:pStyle w:val="ListParagraph"/>
+        <w:numPr>
+          <w:ilvl w:val="0"/>
+          <w:numId w:val="1"/>
+        </w:numPr>
+        <w:rPr>
+          <w:highlight w:val="red"/>
+        </w:rPr>
+      </w:pPr>
+      <w:r>
+        <w:rPr>
+          <w:highlight w:val="red"/>
+        </w:rPr>
+        <w:t>A9 – BALL MANIPULATOR TOTAL ASSEMBLY</w:t>
+      </w:r>
+    </w:p>
+    <w:p>
+      <w:pPr>
+        <w:pStyle w:val="ListParagraph"/>
+        <w:numPr>
+          <w:ilvl w:val="1"/>
+          <w:numId w:val="1"/>
+        </w:numPr>
+        <w:rPr>
+          <w:highlight w:val="red"/>
+        </w:rPr>
+      </w:pPr>
+      <w:r>
+        <w:rPr>
+          <w:highlight w:val="red"/>
+        </w:rPr>
+        <w:t>0034 – BALL MANIPULATOR CHANNEL</w:t>
+      </w:r>
+    </w:p>
+    <w:p>
+      <w:pPr>
+        <w:pStyle w:val="ListParagraph"/>
+        <w:numPr>
+          <w:ilvl w:val="1"/>
+          <w:numId w:val="1"/>
+        </w:numPr>
+        <w:rPr>
+          <w:highlight w:val="red"/>
+        </w:rPr>
+      </w:pPr>
+      <w:r>
+        <w:rPr>
+          <w:highlight w:val="red"/>
+        </w:rPr>
+        <w:t>A6 – CLAW ASSEMBLY</w:t>
+      </w:r>
+    </w:p>
+    <w:p>
+      <w:pPr>
+        <w:pStyle w:val="ListParagraph"/>
+        <w:numPr>
+          <w:ilvl w:val="2"/>
+          <w:numId w:val="1"/>
+        </w:numPr>
+        <w:rPr>
+          <w:highlight w:val="red"/>
+        </w:rPr>
+      </w:pPr>
+      <w:r>
+        <w:rPr>
+          <w:highlight w:val="red"/>
+        </w:rPr>
+        <w:t>0004 – 80/20 90 DEG ANGLE BRACKET</w:t>
+      </w:r>
+    </w:p>
+    <w:p>
+      <w:pPr>
+        <w:pStyle w:val="ListParagraph"/>
+        <w:numPr>
+          <w:ilvl w:val="2"/>
+          <w:numId w:val="1"/>
+        </w:numPr>
+        <w:rPr>
+          <w:highlight w:val="red"/>
+        </w:rPr>
+      </w:pPr>
+      <w:r>
+        <w:rPr>
+          <w:highlight w:val="red"/>
+        </w:rPr>
+        <w:t>0007 – 80/20 STRAIGHT BRACKET</w:t>
+      </w:r>
+    </w:p>
+    <w:p>
+      <w:pPr>
+        <w:pStyle w:val="ListParagraph"/>
+        <w:numPr>
+          <w:ilvl w:val="2"/>
+          <w:numId w:val="1"/>
+        </w:numPr>
+        <w:rPr>
+          <w:highlight w:val="red"/>
+        </w:rPr>
+      </w:pPr>
+      <w:r>
+        <w:rPr>
+          <w:highlight w:val="red"/>
+        </w:rPr>
+        <w:t>0036 – BALL MANIPULATOR CLAW – 5 in</w:t>
+      </w:r>
+    </w:p>
+    <w:p>
+      <w:pPr>
+        <w:pStyle w:val="ListParagraph"/>
+        <w:numPr>
+          <w:ilvl w:val="2"/>
+          <w:numId w:val="1"/>
+        </w:numPr>
+        <w:rPr>
+          <w:highlight w:val="red"/>
+        </w:rPr>
+      </w:pPr>
+      <w:r>
+        <w:rPr>
+          <w:highlight w:val="red"/>
+        </w:rPr>
+        <w:t>0037 – 80/20 LINEAR SLIDE</w:t>
+      </w:r>
+    </w:p>
+    <w:p>
+      <w:pPr>
+        <w:pStyle w:val="ListParagraph"/>
+        <w:numPr>
+          <w:ilvl w:val="2"/>
+          <w:numId w:val="1"/>
+        </w:numPr>
+        <w:rPr>
+          <w:highlight w:val="red"/>
+        </w:rPr>
+      </w:pPr>
+      <w:r>
+        <w:rPr>
+          <w:highlight w:val="red"/>
+        </w:rPr>
+        <w:t>0038 – BALL MANIPULATOR CLAW – 4.5 in</w:t>
+      </w:r>
+    </w:p>
+    <w:p>
+      <w:pPr>
+        <w:pStyle w:val="ListParagraph"/>
+        <w:numPr>
+          <w:ilvl w:val="2"/>
+          <w:numId w:val="1"/>
+        </w:numPr>
+        <w:rPr>
+          <w:highlight w:val="red"/>
+        </w:rPr>
+      </w:pPr>
+      <w:r>
+        <w:rPr>
+          <w:highlight w:val="red"/>
+        </w:rPr>
+        <w:t>0039 – 10-24 LINEAR ACTUATOR MOUNT</w:t>
+      </w:r>
+    </w:p>
+    <w:p>
+      <w:pPr>
+        <w:pStyle w:val="ListParagraph"/>
+        <w:numPr>
+          <w:ilvl w:val="2"/>
+          <w:numId w:val="1"/>
+        </w:numPr>
+        <w:rPr>
+          <w:highlight w:val="red"/>
+        </w:rPr>
+      </w:pPr>
+      <w:r>
+        <w:rPr>
+          <w:highlight w:val="red"/>
+        </w:rPr>
+        <w:t>0040 – 30 IPM SPAL LINEAR ACTUATOR (2in)</w:t>
+      </w:r>
+    </w:p>
+    <w:p>
+      <w:pPr>
+        <w:pStyle w:val="ListParagraph"/>
+        <w:numPr>
+          <w:ilvl w:val="1"/>
+          <w:numId w:val="1"/>
+        </w:numPr>
+        <w:rPr>
+          <w:highlight w:val="red"/>
+        </w:rPr>
+      </w:pPr>
+      <w:r>
+        <w:rPr>
+          <w:highlight w:val="red"/>
+        </w:rPr>
+        <w:t>A7 – CLAW MOUNT</w:t>
+      </w:r>
+    </w:p>
+    <w:p>
+      <w:pPr>
+        <w:pStyle w:val="ListParagraph"/>
+        <w:numPr>
+          <w:ilvl w:val="1"/>
+          <w:numId w:val="1"/>
+        </w:numPr>
+        <w:rPr>
+          <w:highlight w:val="red"/>
+        </w:rPr>
+      </w:pPr>
+      <w:r>
+        <w:rPr>
+          <w:highlight w:val="red"/>
+        </w:rPr>
+        <w:t>A8 – GLOBE MOTOR BRACKET ASSEMBLY</w:t>
+      </w:r>
+    </w:p>
+    <w:p>
+      <w:pPr>
+        <w:pStyle w:val="ListParagraph"/>
+        <w:numPr>
+          <w:ilvl w:val="1"/>
+          <w:numId w:val="1"/>
+        </w:numPr>
+        <w:rPr>
+          <w:highlight w:val="red"/>
+        </w:rPr>
+      </w:pPr>
+      <w:r>
+        <w:rPr>
+          <w:highlight w:val="red"/>
+        </w:rPr>
+        <w:t>A19 – 4.5 RPM GLOBE MOTOR</w:t>
+      </w:r>
+    </w:p>
+    <w:p>
+      <w:pPr>
+        <w:pStyle w:val="ListParagraph"/>
+        <w:numPr>
+          <w:ilvl w:val="0"/>
+          <w:numId w:val="1"/>
+        </w:numPr>
+        <w:rPr>
+          <w:highlight w:val="red"/>
+        </w:rPr>
+      </w:pPr>
+      <w:r>
+        <w:rPr>
+          <w:highlight w:val="red"/>
+        </w:rPr>
+        <w:t>A16 – PLATFORM WITH BOX/HOPPER/BUCKET</w:t>
+      </w:r>
+    </w:p>
+    <w:p>
+      <w:pPr>
+        <w:pStyle w:val="ListParagraph"/>
+        <w:numPr>
+          <w:ilvl w:val="1"/>
+          <w:numId w:val="1"/>
+        </w:numPr>
+        <w:rPr>
+          <w:highlight w:val="red"/>
+        </w:rPr>
+      </w:pPr>
+      <w:r>
+        <w:rPr>
+          <w:highlight w:val="red"/>
+        </w:rPr>
+        <w:t>A14 – HOPPER/BUCKET ASSEMBLY</w:t>
+      </w:r>
+    </w:p>
+    <w:p>
+      <w:pPr>
+        <w:pStyle w:val="ListParagraph"/>
+        <w:numPr>
+          <w:ilvl w:val="2"/>
+          <w:numId w:val="1"/>
+        </w:numPr>
+        <w:rPr>
+          <w:highlight w:val="red"/>
+        </w:rPr>
+      </w:pPr>
+      <w:r>
+        <w:rPr>
+          <w:highlight w:val="red"/>
+        </w:rPr>
+        <w:t>A5 – BUCKET MANIPULATOR TOTAL ASSEMBLY</w:t>
+      </w:r>
+    </w:p>
+    <w:p>
+      <w:pPr>
+        <w:pStyle w:val="ListParagraph"/>
+        <w:numPr>
+          <w:ilvl w:val="3"/>
+          <w:numId w:val="1"/>
+        </w:numPr>
+        <w:rPr>
+          <w:highlight w:val="red"/>
+        </w:rPr>
+      </w:pPr>
+      <w:r>
+        <w:rPr>
+          <w:highlight w:val="red"/>
+        </w:rPr>
+        <w:t>A4 – BUCKET MANIPULATOR</w:t>
+      </w:r>
+    </w:p>
+    <w:p>
+      <w:pPr>
+        <w:pStyle w:val="ListParagraph"/>
+        <w:numPr>
+          <w:ilvl w:val="4"/>
+          <w:numId w:val="1"/>
+        </w:numPr>
+      </w:pPr>
+      <w:r>
+        <w:t>A10 – 90-DEGREE BRACKET ASSEMBLY</w:t>
+      </w:r>
       <w:bookmarkStart w:id="0" w:name="_GoBack"/>
       <w:bookmarkEnd w:id="0"/>
-    </w:p>
-    <w:p>
-      <w:pPr>
-        <w:pStyle w:val="ListParagraph"/>
-        <w:numPr>
-          <w:ilvl w:val="0"/>
-          <w:numId w:val="1"/>
-        </w:numPr>
-        <w:rPr>
-          <w:highlight w:val="red"/>
-        </w:rPr>
-      </w:pPr>
-      <w:r>
-        <w:rPr>
-          <w:highlight w:val="red"/>
-        </w:rPr>
-        <w:t>A9 – BALL MANIPULATOR TOTAL ASSEMBLY</w:t>
-      </w:r>
-    </w:p>
-    <w:p>
-      <w:pPr>
-        <w:pStyle w:val="ListParagraph"/>
-        <w:numPr>
-          <w:ilvl w:val="1"/>
-          <w:numId w:val="1"/>
-        </w:numPr>
-        <w:rPr>
-          <w:highlight w:val="red"/>
-        </w:rPr>
-      </w:pPr>
-      <w:r>
-        <w:rPr>
-          <w:highlight w:val="red"/>
-        </w:rPr>
-        <w:t>0034 – BALL MANIPULATOR CHANNEL</w:t>
-      </w:r>
-    </w:p>
-    <w:p>
-      <w:pPr>
-        <w:pStyle w:val="ListParagraph"/>
-        <w:numPr>
-          <w:ilvl w:val="1"/>
-          <w:numId w:val="1"/>
-        </w:numPr>
-        <w:rPr>
-          <w:highlight w:val="red"/>
-        </w:rPr>
-      </w:pPr>
-      <w:r>
-        <w:rPr>
-          <w:highlight w:val="red"/>
-        </w:rPr>
-        <w:t>A6 – CLAW ASSEMBLY</w:t>
-      </w:r>
-    </w:p>
-    <w:p>
-      <w:pPr>
-        <w:pStyle w:val="ListParagraph"/>
-        <w:numPr>
-          <w:ilvl w:val="2"/>
-          <w:numId w:val="1"/>
-        </w:numPr>
-        <w:rPr>
-          <w:highlight w:val="red"/>
-        </w:rPr>
-      </w:pPr>
-      <w:r>
-        <w:rPr>
-          <w:highlight w:val="red"/>
-        </w:rPr>
-        <w:t>0004 – 80/20 90 DEG ANGLE BRACKET</w:t>
-      </w:r>
-    </w:p>
-    <w:p>
-      <w:pPr>
-        <w:pStyle w:val="ListParagraph"/>
-        <w:numPr>
-          <w:ilvl w:val="2"/>
-          <w:numId w:val="1"/>
-        </w:numPr>
-        <w:rPr>
-          <w:highlight w:val="red"/>
-        </w:rPr>
-      </w:pPr>
-      <w:r>
-        <w:rPr>
-          <w:highlight w:val="red"/>
-        </w:rPr>
-        <w:t>0007 – 80/20 STRAIGHT BRACKET</w:t>
-      </w:r>
-    </w:p>
-    <w:p>
-      <w:pPr>
-        <w:pStyle w:val="ListParagraph"/>
-        <w:numPr>
-          <w:ilvl w:val="2"/>
-          <w:numId w:val="1"/>
-        </w:numPr>
-        <w:rPr>
-          <w:highlight w:val="red"/>
-        </w:rPr>
-      </w:pPr>
-      <w:r>
-        <w:rPr>
-          <w:highlight w:val="red"/>
-        </w:rPr>
-        <w:t>0036 – BALL MANIPULATOR CLAW – 5 in</w:t>
-      </w:r>
-    </w:p>
-    <w:p>
-      <w:pPr>
-        <w:pStyle w:val="ListParagraph"/>
-        <w:numPr>
-          <w:ilvl w:val="2"/>
-          <w:numId w:val="1"/>
-        </w:numPr>
-        <w:rPr>
-          <w:highlight w:val="red"/>
-        </w:rPr>
-      </w:pPr>
-      <w:r>
-        <w:rPr>
-          <w:highlight w:val="red"/>
-        </w:rPr>
-        <w:t>0037 – 80/20 LINEAR SLIDE</w:t>
-      </w:r>
-    </w:p>
-    <w:p>
-      <w:pPr>
-        <w:pStyle w:val="ListParagraph"/>
-        <w:numPr>
-          <w:ilvl w:val="2"/>
-          <w:numId w:val="1"/>
-        </w:numPr>
-        <w:rPr>
-          <w:highlight w:val="red"/>
-        </w:rPr>
-      </w:pPr>
-      <w:r>
-        <w:rPr>
-          <w:highlight w:val="red"/>
-        </w:rPr>
-        <w:t>0038 – BALL MANIPULATOR CLAW – 4.5 in</w:t>
-      </w:r>
-    </w:p>
-    <w:p>
-      <w:pPr>
-        <w:pStyle w:val="ListParagraph"/>
-        <w:numPr>
-          <w:ilvl w:val="2"/>
-          <w:numId w:val="1"/>
-        </w:numPr>
-        <w:rPr>
-          <w:highlight w:val="red"/>
-        </w:rPr>
-      </w:pPr>
-      <w:r>
-        <w:rPr>
-          <w:highlight w:val="red"/>
-        </w:rPr>
-        <w:t>0039 – 10-24 LINEAR ACTUATOR MOUNT</w:t>
-      </w:r>
-    </w:p>
-    <w:p>
-      <w:pPr>
-        <w:pStyle w:val="ListParagraph"/>
-        <w:numPr>
-          <w:ilvl w:val="2"/>
-          <w:numId w:val="1"/>
-        </w:numPr>
-        <w:rPr>
-          <w:highlight w:val="red"/>
-        </w:rPr>
-      </w:pPr>
-      <w:r>
-        <w:rPr>
-          <w:highlight w:val="red"/>
-        </w:rPr>
-        <w:t>0040 – 30 IPM SPAL LINEAR ACTUATOR (2in)</w:t>
-      </w:r>
-    </w:p>
-    <w:p>
-      <w:pPr>
-        <w:pStyle w:val="ListParagraph"/>
-        <w:numPr>
-          <w:ilvl w:val="1"/>
-          <w:numId w:val="1"/>
-        </w:numPr>
-        <w:rPr>
-          <w:highlight w:val="red"/>
-        </w:rPr>
-      </w:pPr>
-      <w:r>
-        <w:rPr>
-          <w:highlight w:val="red"/>
-        </w:rPr>
-        <w:t>A7 – CLAW MOUNT</w:t>
-      </w:r>
-    </w:p>
-    <w:p>
-      <w:pPr>
-        <w:pStyle w:val="ListParagraph"/>
-        <w:numPr>
-          <w:ilvl w:val="1"/>
-          <w:numId w:val="1"/>
-        </w:numPr>
-        <w:rPr>
-          <w:highlight w:val="red"/>
-        </w:rPr>
-      </w:pPr>
-      <w:r>
-        <w:rPr>
-          <w:highlight w:val="red"/>
-        </w:rPr>
-        <w:t>A8 – GLOBE MOTOR BRACKET ASSEMBLY</w:t>
-      </w:r>
-    </w:p>
-    <w:p>
-      <w:pPr>
-        <w:pStyle w:val="ListParagraph"/>
-        <w:numPr>
-          <w:ilvl w:val="1"/>
-          <w:numId w:val="1"/>
-        </w:numPr>
-        <w:rPr>
-          <w:highlight w:val="red"/>
-        </w:rPr>
-      </w:pPr>
-      <w:r>
-        <w:rPr>
-          <w:highlight w:val="red"/>
-        </w:rPr>
-        <w:t>A19 – 4.5 RPM GLOBE MOTOR</w:t>
-      </w:r>
-    </w:p>
-    <w:p>
-      <w:pPr>
-        <w:pStyle w:val="ListParagraph"/>
-        <w:numPr>
-          <w:ilvl w:val="0"/>
-          <w:numId w:val="1"/>
-        </w:numPr>
-        <w:rPr>
-          <w:highlight w:val="red"/>
-        </w:rPr>
-      </w:pPr>
-      <w:r>
-        <w:rPr>
-          <w:highlight w:val="red"/>
-        </w:rPr>
-        <w:t>A16 – PLATFORM WITH BOX/HOPPER/BUCKET</w:t>
-      </w:r>
-    </w:p>
-    <w:p>
-      <w:pPr>
-        <w:pStyle w:val="ListParagraph"/>
-        <w:numPr>
-          <w:ilvl w:val="1"/>
-          <w:numId w:val="1"/>
-        </w:numPr>
-        <w:rPr>
-          <w:highlight w:val="red"/>
-        </w:rPr>
-      </w:pPr>
-      <w:r>
-        <w:rPr>
-          <w:highlight w:val="red"/>
-        </w:rPr>
-        <w:t>A14 – HOPPER/BUCKET ASSEMBLY</w:t>
-      </w:r>
-    </w:p>
-    <w:p>
-      <w:pPr>
-        <w:pStyle w:val="ListParagraph"/>
-        <w:numPr>
-          <w:ilvl w:val="2"/>
-          <w:numId w:val="1"/>
-        </w:numPr>
-        <w:rPr>
-          <w:highlight w:val="red"/>
-        </w:rPr>
-      </w:pPr>
-      <w:r>
-        <w:rPr>
-          <w:highlight w:val="red"/>
-        </w:rPr>
-        <w:t>A5 – BUCKET MANIPULATOR TOTAL ASSEMBLY</w:t>
-      </w:r>
-    </w:p>
-    <w:p>
-      <w:pPr>
-        <w:pStyle w:val="ListParagraph"/>
-        <w:numPr>
-          <w:ilvl w:val="3"/>
-          <w:numId w:val="1"/>
-        </w:numPr>
-        <w:rPr>
-          <w:highlight w:val="red"/>
-        </w:rPr>
-      </w:pPr>
-      <w:r>
-        <w:rPr>
-          <w:highlight w:val="red"/>
-        </w:rPr>
-        <w:t>A4 – BUCKET MANIPULATOR</w:t>
-      </w:r>
-    </w:p>
-    <w:p>
-      <w:pPr>
-        <w:pStyle w:val="ListParagraph"/>
-        <w:numPr>
-          <w:ilvl w:val="4"/>
-          <w:numId w:val="1"/>
-        </w:numPr>
-        <w:rPr>
-          <w:highlight w:val="red"/>
-        </w:rPr>
-      </w:pPr>
-      <w:r>
-        <w:rPr>
-          <w:highlight w:val="red"/>
-        </w:rPr>
-        <w:t>A10 – 90-DEGREE BRACKET ASSEMBLY</w:t>
-      </w:r>
     </w:p>
     <w:p>
       <w:pPr>

</xml_diff>